<commit_message>
update after fixing error of using two terms to describe adolescent
</commit_message>
<xml_diff>
--- a/results/01-flow.docx
+++ b/results/01-flow.docx
@@ -2278,79 +2278,79 @@
         <w:rPr>
           <w:rStyle w:val="VerbatimChar"/>
         </w:rPr>
-        <w:t xml:space="preserve">##                               SMD             95%-CI %W(random)         age</w:t>
-      </w:r>
-      <w:r>
-        <w:br/>
-      </w:r>
-      <w:r>
-        <w:rPr>
-          <w:rStyle w:val="VerbatimChar"/>
-        </w:rPr>
-        <w:t xml:space="preserve">## S1                         0.4174 [-0.0990;  0.9338]       11.0  adolescent</w:t>
-      </w:r>
-      <w:r>
-        <w:br/>
-      </w:r>
-      <w:r>
-        <w:rPr>
-          <w:rStyle w:val="VerbatimChar"/>
-        </w:rPr>
-        <w:t xml:space="preserve">## S2                         0.1925 [-0.2204;  0.6053]       14.3  adolescent</w:t>
-      </w:r>
-      <w:r>
-        <w:br/>
-      </w:r>
-      <w:r>
-        <w:rPr>
-          <w:rStyle w:val="VerbatimChar"/>
-        </w:rPr>
-        <w:t xml:space="preserve">## S3                        -0.2607 [-0.7823;  0.2610]       10.9  adolescent</w:t>
-      </w:r>
-      <w:r>
-        <w:br/>
-      </w:r>
-      <w:r>
-        <w:rPr>
-          <w:rStyle w:val="VerbatimChar"/>
-        </w:rPr>
-        <w:t xml:space="preserve">## S4                         0.2676 [-0.2677;  0.8028]       10.5       adult</w:t>
-      </w:r>
-      <w:r>
-        <w:br/>
-      </w:r>
-      <w:r>
-        <w:rPr>
-          <w:rStyle w:val="VerbatimChar"/>
-        </w:rPr>
-        <w:t xml:space="preserve">## S5                         0.3398 [-0.1285;  0.8082]       12.4       adult</w:t>
-      </w:r>
-      <w:r>
-        <w:br/>
-      </w:r>
-      <w:r>
-        <w:rPr>
-          <w:rStyle w:val="VerbatimChar"/>
-        </w:rPr>
-        <w:t xml:space="preserve">## S6                         0.2142 [-0.2581;  0.6865]       12.3       adult</w:t>
-      </w:r>
-      <w:r>
-        <w:br/>
-      </w:r>
-      <w:r>
-        <w:rPr>
-          <w:rStyle w:val="VerbatimChar"/>
-        </w:rPr>
-        <w:t xml:space="preserve">## S7                         0.3025 [-0.1003;  0.7053]       14.7       adult</w:t>
-      </w:r>
-      <w:r>
-        <w:br/>
-      </w:r>
-      <w:r>
-        <w:rPr>
-          <w:rStyle w:val="VerbatimChar"/>
-        </w:rPr>
-        <w:t xml:space="preserve">## S10: Only use prompt msgs -0.4296 [-0.8583; -0.0010]       13.8 adolescence</w:t>
+        <w:t xml:space="preserve">##                               SMD             95%-CI %W(random)        age</w:t>
+      </w:r>
+      <w:r>
+        <w:br/>
+      </w:r>
+      <w:r>
+        <w:rPr>
+          <w:rStyle w:val="VerbatimChar"/>
+        </w:rPr>
+        <w:t xml:space="preserve">## S1                         0.4174 [-0.0990;  0.9338]       11.0 adolescent</w:t>
+      </w:r>
+      <w:r>
+        <w:br/>
+      </w:r>
+      <w:r>
+        <w:rPr>
+          <w:rStyle w:val="VerbatimChar"/>
+        </w:rPr>
+        <w:t xml:space="preserve">## S2                         0.1925 [-0.2204;  0.6053]       14.3 adolescent</w:t>
+      </w:r>
+      <w:r>
+        <w:br/>
+      </w:r>
+      <w:r>
+        <w:rPr>
+          <w:rStyle w:val="VerbatimChar"/>
+        </w:rPr>
+        <w:t xml:space="preserve">## S3                        -0.2607 [-0.7823;  0.2610]       10.9 adolescent</w:t>
+      </w:r>
+      <w:r>
+        <w:br/>
+      </w:r>
+      <w:r>
+        <w:rPr>
+          <w:rStyle w:val="VerbatimChar"/>
+        </w:rPr>
+        <w:t xml:space="preserve">## S4                         0.2676 [-0.2677;  0.8028]       10.5      adult</w:t>
+      </w:r>
+      <w:r>
+        <w:br/>
+      </w:r>
+      <w:r>
+        <w:rPr>
+          <w:rStyle w:val="VerbatimChar"/>
+        </w:rPr>
+        <w:t xml:space="preserve">## S5                         0.3398 [-0.1285;  0.8082]       12.4      adult</w:t>
+      </w:r>
+      <w:r>
+        <w:br/>
+      </w:r>
+      <w:r>
+        <w:rPr>
+          <w:rStyle w:val="VerbatimChar"/>
+        </w:rPr>
+        <w:t xml:space="preserve">## S6                         0.2142 [-0.2581;  0.6865]       12.3      adult</w:t>
+      </w:r>
+      <w:r>
+        <w:br/>
+      </w:r>
+      <w:r>
+        <w:rPr>
+          <w:rStyle w:val="VerbatimChar"/>
+        </w:rPr>
+        <w:t xml:space="preserve">## S7                         0.3025 [-0.1003;  0.7053]       14.7      adult</w:t>
+      </w:r>
+      <w:r>
+        <w:br/>
+      </w:r>
+      <w:r>
+        <w:rPr>
+          <w:rStyle w:val="VerbatimChar"/>
+        </w:rPr>
+        <w:t xml:space="preserve">## S10: Only use prompt msgs -0.4296 [-0.8583; -0.0010]       13.8 adolescent</w:t>
       </w:r>
       <w:r>
         <w:br/>
@@ -2503,34 +2503,25 @@
         <w:rPr>
           <w:rStyle w:val="VerbatimChar"/>
         </w:rPr>
-        <w:t xml:space="preserve">##                     k     SMD             95%-CI  tau^2    tau    Q   I^2</w:t>
-      </w:r>
-      <w:r>
-        <w:br/>
-      </w:r>
-      <w:r>
-        <w:rPr>
-          <w:rStyle w:val="VerbatimChar"/>
-        </w:rPr>
-        <w:t xml:space="preserve">## age = adolescent    3  0.1247 [-0.6949;  0.9444] 0.0403 0.2008 3.43 41.7%</w:t>
-      </w:r>
-      <w:r>
-        <w:br/>
-      </w:r>
-      <w:r>
-        <w:rPr>
-          <w:rStyle w:val="VerbatimChar"/>
-        </w:rPr>
-        <w:t xml:space="preserve">## age = adult         4  0.2839 [ 0.1999;  0.3680]      0      0 0.15  0.0%</w:t>
-      </w:r>
-      <w:r>
-        <w:br/>
-      </w:r>
-      <w:r>
-        <w:rPr>
-          <w:rStyle w:val="VerbatimChar"/>
-        </w:rPr>
-        <w:t xml:space="preserve">## age = adolescence   1 -0.4296 [-0.8583; -0.0010]     --     -- 0.00    --</w:t>
+        <w:t xml:space="preserve">##                    k     SMD            95%-CI  tau^2    tau    Q   I^2</w:t>
+      </w:r>
+      <w:r>
+        <w:br/>
+      </w:r>
+      <w:r>
+        <w:rPr>
+          <w:rStyle w:val="VerbatimChar"/>
+        </w:rPr>
+        <w:t xml:space="preserve">## age = adolescent   4 -0.0251 [-0.6469; 0.5968] 0.0953 0.3088 8.09 62.9%</w:t>
+      </w:r>
+      <w:r>
+        <w:br/>
+      </w:r>
+      <w:r>
+        <w:rPr>
+          <w:rStyle w:val="VerbatimChar"/>
+        </w:rPr>
+        <w:t xml:space="preserve">## age = adult        4  0.2839 [ 0.1999; 0.3680]      0      0 0.15  0.0%</w:t>
       </w:r>
       <w:r>
         <w:br/>
@@ -2557,16 +2548,16 @@
         <w:rPr>
           <w:rStyle w:val="VerbatimChar"/>
         </w:rPr>
-        <w:t xml:space="preserve">##                      Q d.f. p-value</w:t>
-      </w:r>
-      <w:r>
-        <w:br/>
-      </w:r>
-      <w:r>
-        <w:rPr>
-          <w:rStyle w:val="VerbatimChar"/>
-        </w:rPr>
-        <w:t xml:space="preserve">## Between groups   11.09    2  0.0039</w:t>
+        <w:t xml:space="preserve">##                     Q d.f. p-value</w:t>
+      </w:r>
+      <w:r>
+        <w:br/>
+      </w:r>
+      <w:r>
+        <w:rPr>
+          <w:rStyle w:val="VerbatimChar"/>
+        </w:rPr>
+        <w:t xml:space="preserve">## Between groups   2.46    1  0.1171</w:t>
       </w:r>
       <w:r>
         <w:br/>
@@ -4381,7 +4372,7 @@
         <w:rPr>
           <w:rStyle w:val="VerbatimChar"/>
         </w:rPr>
-        <w:t xml:space="preserve">## S10: Only use prompt msgs     adolescence:Gender-stereotyped motivational message prompts</w:t>
+        <w:t xml:space="preserve">## S10: Only use prompt msgs      adolescent:Gender-stereotyped motivational message prompts</w:t>
       </w:r>
       <w:r>
         <w:br/>
@@ -4561,7 +4552,7 @@
         <w:rPr>
           <w:rStyle w:val="VerbatimChar"/>
         </w:rPr>
-        <w:t xml:space="preserve">## age:intervention = adolescence:Gender-stereotyped  ...   1 -0.4296 [-0.8583; -0.0010]     --     -- 0.00</w:t>
+        <w:t xml:space="preserve">## age:intervention = adolescent:Gender-stereotyped m ...   1 -0.4296 [-0.8583; -0.0010]     --     -- 0.00</w:t>
       </w:r>
       <w:r>
         <w:br/>
@@ -4597,7 +4588,7 @@
         <w:rPr>
           <w:rStyle w:val="VerbatimChar"/>
         </w:rPr>
-        <w:t xml:space="preserve">## age:intervention = adolescence:Gender-stereotyped  ...    --</w:t>
+        <w:t xml:space="preserve">## age:intervention = adolescent:Gender-stereotyped m ...    --</w:t>
       </w:r>
       <w:r>
         <w:br/>
@@ -5917,7 +5908,7 @@
         <w:rPr>
           <w:rStyle w:val="VerbatimChar"/>
         </w:rPr>
-        <w:t xml:space="preserve">## S10: Only use prompt msgs     adolescence:upper-secundary:Gender-stereotyped motivational message prompts</w:t>
+        <w:t xml:space="preserve">## S10: Only use prompt msgs      adolescent:upper-secundary:Gender-stereotyped motivational message prompts</w:t>
       </w:r>
       <w:r>
         <w:br/>
@@ -6106,7 +6097,7 @@
         <w:rPr>
           <w:rStyle w:val="VerbatimChar"/>
         </w:rPr>
-        <w:t xml:space="preserve">## age:ed.level:intervention = adolescence:upper-secundary:Gen ...   1 -0.4296 [-0.8583; -0.0010]     --</w:t>
+        <w:t xml:space="preserve">## age:ed.level:intervention = adolescent:upper-secundary:Gend ...   1 -0.4296 [-0.8583; -0.0010]     --</w:t>
       </w:r>
       <w:r>
         <w:br/>
@@ -6151,7 +6142,7 @@
         <w:rPr>
           <w:rStyle w:val="VerbatimChar"/>
         </w:rPr>
-        <w:t xml:space="preserve">## age:ed.level:intervention = adolescence:upper-secundary:Gen ...     -- 0.00    --</w:t>
+        <w:t xml:space="preserve">## age:ed.level:intervention = adolescent:upper-secundary:Gend ...     -- 0.00    --</w:t>
       </w:r>
       <w:r>
         <w:br/>

</xml_diff>